<commit_message>
Update: Se Modifica Aplicativo
</commit_message>
<xml_diff>
--- a/6- VI_Trimestre/01- Plan_De_Aplicación_De_Calidad/01- Plan_De_Aplicación_De_Calidad.docx
+++ b/6- VI_Trimestre/01- Plan_De_Aplicación_De_Calidad/01- Plan_De_Aplicación_De_Calidad.docx
@@ -93,63 +93,7 @@
           <w:b/>
           <w:bCs/>
         </w:rPr>
-        <w:t xml:space="preserve">ANGELA TATIANA ROZO CARRILLO </w:t>
-      </w:r>
-      <w:r>
-        <w:rPr>
-          <w:b/>
-          <w:bCs/>
-        </w:rPr>
-        <w:t xml:space="preserve">                                                                               </w:t>
-      </w:r>
-      <w:r>
-        <w:rPr>
-          <w:b/>
-          <w:bCs/>
-        </w:rPr>
-        <w:t xml:space="preserve">ANDRES FELIPE OLAYA CADENA </w:t>
-      </w:r>
-      <w:r>
-        <w:rPr>
-          <w:b/>
-          <w:bCs/>
-        </w:rPr>
-        <w:t xml:space="preserve">                                                                             </w:t>
-      </w:r>
-      <w:r>
-        <w:rPr>
-          <w:b/>
-          <w:bCs/>
-        </w:rPr>
-        <w:t xml:space="preserve">ANDERSON DARIO QUIROS RAMIREZ </w:t>
-      </w:r>
-      <w:r>
-        <w:rPr>
-          <w:b/>
-          <w:bCs/>
-        </w:rPr>
-        <w:t xml:space="preserve">                                                                             </w:t>
-      </w:r>
-      <w:r>
-        <w:rPr>
-          <w:b/>
-          <w:bCs/>
-        </w:rPr>
-        <w:t xml:space="preserve">VLADIMIR ALBERTO BUITRAGO RODRIGUEZ </w:t>
-      </w:r>
-      <w:r>
-        <w:rPr>
-          <w:b/>
-          <w:bCs/>
-        </w:rPr>
-        <w:t xml:space="preserve">                                                                        </w:t>
-      </w:r>
-      <w:r>
-        <w:rPr>
-          <w:b/>
-          <w:bCs/>
-        </w:rPr>
-        <w:t>DUVAN CAMILO MOLINA BERNAL</w:t>
+        <w:t>ANGELA TATIANA ROZO CARRILLO                                                                                ANDRES FELIPE OLAYA CADENA                                                                              ANDERSON DARIO QUIROS RAMIREZ                                                                              VLADIMIR ALBERTO BUITRAGO RODRIGUEZ                                                                         DUVAN CAMILO MOLINA BERNAL</w:t>
       </w:r>
     </w:p>
     <w:p>
@@ -245,135 +189,793 @@
           <w:b/>
           <w:bCs/>
         </w:rPr>
-        <w:t xml:space="preserve">SENA CEET AV. 1 De </w:t>
-      </w:r>
-      <w:r>
-        <w:rPr>
-          <w:b/>
-          <w:bCs/>
-        </w:rPr>
-        <w:t>mayo</w:t>
-      </w:r>
-      <w:r>
-        <w:rPr>
-          <w:b/>
-          <w:bCs/>
-        </w:rPr>
-        <w:t xml:space="preserve"> #</w:t>
-      </w:r>
-      <w:r>
-        <w:rPr>
-          <w:b/>
-          <w:bCs/>
-        </w:rPr>
-        <w:t>17-25 SUR</w:t>
-      </w:r>
-      <w:r>
-        <w:rPr>
-          <w:b/>
-          <w:bCs/>
-        </w:rPr>
+        <w:t>SENA CEET AV. 1 De mayo #17-25 SUR                                                                                         BOGOTÁ ABRIL 2020</w:t>
+      </w:r>
+    </w:p>
+    <w:p>
+      <w:pPr>
+        <w:spacing w:line="360" w:lineRule="auto"/>
+        <w:jc w:val="center"/>
+        <w:rPr>
+          <w:b/>
+          <w:bCs/>
+        </w:rPr>
+      </w:pPr>
+    </w:p>
+    <w:p>
+      <w:pPr>
+        <w:spacing w:line="360" w:lineRule="auto"/>
+        <w:jc w:val="center"/>
+        <w:rPr>
+          <w:b/>
+          <w:bCs/>
+        </w:rPr>
+      </w:pPr>
+    </w:p>
+    <w:p>
+      <w:pPr>
+        <w:spacing w:line="360" w:lineRule="auto"/>
+        <w:jc w:val="center"/>
+        <w:rPr>
+          <w:b/>
+          <w:bCs/>
+        </w:rPr>
+      </w:pPr>
+    </w:p>
+    <w:p>
+      <w:pPr>
+        <w:spacing w:line="360" w:lineRule="auto"/>
+        <w:jc w:val="center"/>
+        <w:rPr>
+          <w:b/>
+          <w:bCs/>
+        </w:rPr>
+      </w:pPr>
+    </w:p>
+    <w:p>
+      <w:pPr>
+        <w:spacing w:line="360" w:lineRule="auto"/>
+        <w:jc w:val="center"/>
+        <w:rPr>
+          <w:b/>
+          <w:bCs/>
+        </w:rPr>
+      </w:pPr>
+    </w:p>
+    <w:p>
+      <w:pPr>
+        <w:spacing w:line="360" w:lineRule="auto"/>
+        <w:jc w:val="center"/>
+        <w:rPr>
+          <w:b/>
+          <w:bCs/>
+        </w:rPr>
+      </w:pPr>
+      <w:r>
+        <w:rPr>
+          <w:b/>
+          <w:bCs/>
+        </w:rPr>
+        <w:t>Plan De Calidad</w:t>
+      </w:r>
+    </w:p>
+    <w:p>
+      <w:pPr>
+        <w:spacing w:line="360" w:lineRule="auto"/>
+        <w:jc w:val="both"/>
+      </w:pPr>
+      <w:r>
+        <w:t>El siguiente plan de calidad se realiza para verificar el proceso que garantiza la calidad del proyecto</w:t>
+      </w:r>
+      <w:r>
+        <w:t xml:space="preserve">, </w:t>
+      </w:r>
+      <w:r>
+        <w:t xml:space="preserve">especificando el plan a utilizar, la mejor metodología posible. </w:t>
+      </w:r>
+    </w:p>
+    <w:p>
+      <w:pPr>
+        <w:spacing w:line="360" w:lineRule="auto"/>
+        <w:jc w:val="both"/>
+        <w:rPr>
+          <w:b/>
+          <w:bCs/>
+        </w:rPr>
+      </w:pPr>
+      <w:r>
+        <w:rPr>
+          <w:b/>
+          <w:bCs/>
+        </w:rPr>
+        <w:t>Introducción</w:t>
+      </w:r>
+    </w:p>
+    <w:p>
+      <w:pPr>
+        <w:spacing w:line="360" w:lineRule="auto"/>
+        <w:jc w:val="both"/>
+      </w:pPr>
+      <w:r>
+        <w:t>Kyukeisho es un software para mejorar los problemas de publicidad de una tienda de videojuegos, ayudando a mejorar el manejo de productos ingresados en la tienda, facilitando el manejo de inventario, así evitar el uso documentos o ayudas físicas, diseñado bajo los estándares y criterios del desarrollo de software haciendo cumplir el plan de calidad.</w:t>
+      </w:r>
+    </w:p>
+    <w:p>
+      <w:pPr>
+        <w:spacing w:line="360" w:lineRule="auto"/>
+        <w:jc w:val="both"/>
+        <w:rPr>
+          <w:b/>
+          <w:bCs/>
+        </w:rPr>
+      </w:pPr>
+      <w:r>
+        <w:rPr>
+          <w:b/>
+          <w:bCs/>
+        </w:rPr>
+        <w:t xml:space="preserve">Recursos para llevar a cabo el plan de calidad </w:t>
+      </w:r>
+    </w:p>
+    <w:p>
+      <w:pPr>
+        <w:pStyle w:val="Prrafodelista"/>
+        <w:numPr>
+          <w:ilvl w:val="0"/>
+          <w:numId w:val="1"/>
+        </w:numPr>
+        <w:spacing w:line="360" w:lineRule="auto"/>
+        <w:jc w:val="both"/>
+      </w:pPr>
+      <w:r>
+        <w:t>Grupo de desarrolladores</w:t>
+      </w:r>
+    </w:p>
+    <w:p>
+      <w:pPr>
+        <w:pStyle w:val="Prrafodelista"/>
+        <w:numPr>
+          <w:ilvl w:val="0"/>
+          <w:numId w:val="1"/>
+        </w:numPr>
+        <w:spacing w:line="360" w:lineRule="auto"/>
+        <w:jc w:val="both"/>
+      </w:pPr>
+      <w:r>
+        <w:t>Prueba</w:t>
+      </w:r>
+      <w:r>
+        <w:t>s</w:t>
+      </w:r>
+    </w:p>
+    <w:p>
+      <w:pPr>
+        <w:spacing w:line="360" w:lineRule="auto"/>
+        <w:jc w:val="both"/>
+        <w:rPr>
+          <w:b/>
+          <w:bCs/>
+        </w:rPr>
+      </w:pPr>
+      <w:r>
+        <w:rPr>
+          <w:b/>
+          <w:bCs/>
+        </w:rPr>
+        <w:t xml:space="preserve">Requerimientos </w:t>
+      </w:r>
+    </w:p>
+    <w:p>
+      <w:pPr>
+        <w:pStyle w:val="Prrafodelista"/>
+        <w:numPr>
+          <w:ilvl w:val="0"/>
+          <w:numId w:val="2"/>
+        </w:numPr>
+        <w:spacing w:line="360" w:lineRule="auto"/>
+        <w:jc w:val="both"/>
+      </w:pPr>
+      <w:r>
+        <w:t>Identificar los diferentes tipos de productos ingresados.</w:t>
+      </w:r>
+    </w:p>
+    <w:p>
+      <w:pPr>
+        <w:pStyle w:val="Prrafodelista"/>
+        <w:numPr>
+          <w:ilvl w:val="0"/>
+          <w:numId w:val="2"/>
+        </w:numPr>
+        <w:spacing w:line="360" w:lineRule="auto"/>
+        <w:jc w:val="both"/>
+      </w:pPr>
+      <w:r>
+        <w:t>Llevar</w:t>
+      </w:r>
+      <w:r>
+        <w:t xml:space="preserve"> un control de ventas </w:t>
+      </w:r>
+    </w:p>
+    <w:p>
+      <w:pPr>
+        <w:spacing w:line="360" w:lineRule="auto"/>
+        <w:jc w:val="both"/>
+        <w:rPr>
+          <w:b/>
+          <w:bCs/>
+        </w:rPr>
+      </w:pPr>
+      <w:r>
+        <w:rPr>
+          <w:b/>
+          <w:bCs/>
+        </w:rPr>
+        <w:t>Funcionalidad</w:t>
+      </w:r>
+    </w:p>
+    <w:p>
+      <w:pPr>
+        <w:spacing w:line="360" w:lineRule="auto"/>
+        <w:jc w:val="both"/>
+      </w:pPr>
+      <w:r>
+        <w:t xml:space="preserve">Solo podrán ingresar </w:t>
+      </w:r>
+      <w:r>
+        <w:t>el sistema</w:t>
+      </w:r>
+      <w:r>
+        <w:t xml:space="preserve"> los usuarios y administradores debidamente registrados, para realizar las actividades necesarias.</w:t>
+      </w:r>
+    </w:p>
+    <w:p>
+      <w:pPr>
+        <w:spacing w:line="360" w:lineRule="auto"/>
+        <w:jc w:val="both"/>
+      </w:pPr>
+    </w:p>
+    <w:p>
+      <w:pPr>
+        <w:spacing w:line="360" w:lineRule="auto"/>
+        <w:jc w:val="both"/>
+      </w:pPr>
+    </w:p>
+    <w:p>
+      <w:pPr>
+        <w:spacing w:line="360" w:lineRule="auto"/>
+        <w:jc w:val="both"/>
+      </w:pPr>
+    </w:p>
+    <w:p>
+      <w:pPr>
+        <w:spacing w:line="360" w:lineRule="auto"/>
+        <w:jc w:val="both"/>
+      </w:pPr>
+    </w:p>
+    <w:p>
+      <w:pPr>
+        <w:spacing w:line="360" w:lineRule="auto"/>
+        <w:jc w:val="both"/>
+      </w:pPr>
+    </w:p>
+    <w:p>
+      <w:pPr>
+        <w:spacing w:line="360" w:lineRule="auto"/>
+        <w:jc w:val="both"/>
+      </w:pPr>
+    </w:p>
+    <w:p>
+      <w:pPr>
+        <w:spacing w:line="360" w:lineRule="auto"/>
+        <w:jc w:val="both"/>
+        <w:rPr>
+          <w:b/>
+          <w:bCs/>
+        </w:rPr>
+      </w:pPr>
+      <w:r>
+        <w:rPr>
+          <w:b/>
+          <w:bCs/>
+        </w:rPr>
+        <w:t>Alcance del plan.</w:t>
+      </w:r>
+    </w:p>
+    <w:p>
+      <w:pPr>
+        <w:spacing w:line="360" w:lineRule="auto"/>
+        <w:jc w:val="both"/>
+      </w:pPr>
+      <w:r>
+        <w:t>Se realiza el plan de calidad para garantizar la calidad del proyecto, definiendo las actividades a realizar, como por ejemplo el manejo de productos, control de ingreso y salida de ventas, el plan de calidad va dirigido a Kyukeisho, tienda de videojuegos.</w:t>
+      </w:r>
+    </w:p>
+    <w:p>
+      <w:pPr>
+        <w:spacing w:line="360" w:lineRule="auto"/>
+        <w:jc w:val="both"/>
+        <w:rPr>
+          <w:b/>
+          <w:bCs/>
+        </w:rPr>
+      </w:pPr>
+      <w:r>
+        <w:rPr>
+          <w:b/>
+          <w:bCs/>
+        </w:rPr>
+        <w:t>Norma ISO/IEC 25000</w:t>
+      </w:r>
+    </w:p>
+    <w:p>
+      <w:pPr>
+        <w:spacing w:line="360" w:lineRule="auto"/>
+        <w:jc w:val="both"/>
+      </w:pPr>
+      <w:r>
+        <w:t>Este modelo nos ayudar a evaluar la calidad del software como producto, con la norma podemos definir los siguientes factores:</w:t>
+      </w:r>
+    </w:p>
+    <w:p>
+      <w:pPr>
+        <w:pStyle w:val="Prrafodelista"/>
+        <w:numPr>
+          <w:ilvl w:val="0"/>
+          <w:numId w:val="3"/>
+        </w:numPr>
+        <w:spacing w:line="360" w:lineRule="auto"/>
+        <w:jc w:val="both"/>
+      </w:pPr>
+      <w:r>
+        <w:t>Calidad del proceso</w:t>
+      </w:r>
+    </w:p>
+    <w:p>
+      <w:pPr>
+        <w:pStyle w:val="Prrafodelista"/>
+        <w:numPr>
+          <w:ilvl w:val="0"/>
+          <w:numId w:val="3"/>
+        </w:numPr>
+        <w:spacing w:line="360" w:lineRule="auto"/>
+        <w:jc w:val="both"/>
+      </w:pPr>
+      <w:r>
+        <w:t xml:space="preserve">Calidad del producto de </w:t>
+      </w:r>
+      <w:r>
+        <w:t>software (</w:t>
+      </w:r>
+      <w:r>
+        <w:t>Calidad interna y externa)</w:t>
+      </w:r>
+    </w:p>
+    <w:p>
+      <w:pPr>
+        <w:pStyle w:val="Prrafodelista"/>
+        <w:numPr>
+          <w:ilvl w:val="0"/>
+          <w:numId w:val="3"/>
+        </w:numPr>
+        <w:spacing w:line="360" w:lineRule="auto"/>
+        <w:jc w:val="both"/>
+      </w:pPr>
+      <w:r>
+        <w:t>Calidad de uso</w:t>
+      </w:r>
+    </w:p>
+    <w:p>
+      <w:pPr>
+        <w:spacing w:line="360" w:lineRule="auto"/>
+        <w:jc w:val="both"/>
+      </w:pPr>
+      <w:r>
+        <w:rPr>
+          <w:b/>
+          <w:bCs/>
+        </w:rPr>
+        <w:t>Calidad interna:</w:t>
+      </w:r>
+      <w:r>
+        <w:t xml:space="preserve"> En esta calidad se tiene en cuenta las características del software, se evalúan los métodos y parámetros de calidad, definidos </w:t>
+      </w:r>
+    </w:p>
+    <w:p>
+      <w:pPr>
+        <w:spacing w:line="360" w:lineRule="auto"/>
+        <w:jc w:val="both"/>
+      </w:pPr>
+      <w:r>
+        <w:rPr>
+          <w:b/>
+          <w:bCs/>
+        </w:rPr>
+        <w:t xml:space="preserve">Calidad externa: </w:t>
+      </w:r>
+      <w:r>
+        <w:t>En esta calidad podemos evaluar la ejecución del producto, mirando como está funcionalmente, eliminando la mayor cantidad de fallas posibles durante las pruebas, sin afectar el software.</w:t>
+      </w:r>
+    </w:p>
+    <w:p>
+      <w:pPr>
+        <w:spacing w:line="360" w:lineRule="auto"/>
+        <w:jc w:val="both"/>
+      </w:pPr>
+    </w:p>
+    <w:p>
+      <w:pPr>
+        <w:spacing w:line="360" w:lineRule="auto"/>
+        <w:jc w:val="both"/>
+      </w:pPr>
+    </w:p>
+    <w:p>
+      <w:pPr>
+        <w:spacing w:line="360" w:lineRule="auto"/>
+        <w:jc w:val="both"/>
+      </w:pPr>
+    </w:p>
+    <w:p>
+      <w:pPr>
+        <w:spacing w:line="360" w:lineRule="auto"/>
+        <w:jc w:val="both"/>
+      </w:pPr>
+    </w:p>
+    <w:p>
+      <w:pPr>
+        <w:spacing w:line="360" w:lineRule="auto"/>
+        <w:jc w:val="both"/>
+      </w:pPr>
+    </w:p>
+    <w:p>
+      <w:pPr>
+        <w:spacing w:line="360" w:lineRule="auto"/>
+        <w:jc w:val="both"/>
+      </w:pPr>
+    </w:p>
+    <w:p>
+      <w:pPr>
+        <w:spacing w:line="360" w:lineRule="auto"/>
+        <w:jc w:val="both"/>
+      </w:pPr>
+    </w:p>
+    <w:p>
+      <w:pPr>
+        <w:spacing w:line="360" w:lineRule="auto"/>
+        <w:jc w:val="both"/>
+      </w:pPr>
+    </w:p>
+    <w:p>
+      <w:pPr>
+        <w:spacing w:line="360" w:lineRule="auto"/>
+        <w:jc w:val="both"/>
+        <w:rPr>
+          <w:b/>
+          <w:bCs/>
+        </w:rPr>
+      </w:pPr>
+      <w:r>
+        <w:rPr>
+          <w:b/>
+          <w:bCs/>
+        </w:rPr>
+        <w:t>Funcionalidad.</w:t>
+      </w:r>
+    </w:p>
+    <w:p>
+      <w:pPr>
+        <w:spacing w:line="360" w:lineRule="auto"/>
+        <w:jc w:val="both"/>
+      </w:pPr>
+      <w:r>
+        <w:t>Verificamos la funcionalidad del software, realizando debidas pruebas, solucionando errores, generando la mejor funcionalidad para el software.</w:t>
+      </w:r>
+    </w:p>
+    <w:p>
+      <w:pPr>
+        <w:spacing w:line="360" w:lineRule="auto"/>
+        <w:jc w:val="both"/>
+        <w:rPr>
+          <w:b/>
+          <w:bCs/>
+        </w:rPr>
+      </w:pPr>
+      <w:r>
+        <w:rPr>
+          <w:b/>
+          <w:bCs/>
+        </w:rPr>
+        <w:t>Adecuación</w:t>
+      </w:r>
+      <w:r>
+        <w:rPr>
+          <w:b/>
+          <w:bCs/>
+        </w:rPr>
+        <w:t xml:space="preserve">: </w:t>
+      </w:r>
+      <w:r>
+        <w:t>El software debe estar debidamente adecuado a solucionar las necesidades del cliente.</w:t>
+      </w:r>
+    </w:p>
+    <w:p>
+      <w:pPr>
+        <w:spacing w:line="360" w:lineRule="auto"/>
+        <w:jc w:val="both"/>
+      </w:pPr>
+      <w:r>
+        <w:rPr>
+          <w:b/>
+          <w:bCs/>
+        </w:rPr>
+        <w:t>Exactitu</w:t>
+      </w:r>
+      <w:r>
+        <w:rPr>
+          <w:b/>
+          <w:bCs/>
+        </w:rPr>
+        <w:t>d:</w:t>
+      </w:r>
+      <w:r>
         <w:t xml:space="preserve"> </w:t>
       </w:r>
       <w:r>
-        <w:rPr>
-          <w:b/>
-          <w:bCs/>
-        </w:rPr>
-        <w:t xml:space="preserve">                                                                                        BOGOTÁ ABRIL</w:t>
-      </w:r>
-      <w:r>
-        <w:rPr>
-          <w:b/>
-          <w:bCs/>
-        </w:rPr>
-        <w:t xml:space="preserve"> 2020</w:t>
-      </w:r>
-    </w:p>
-    <w:p>
-      <w:pPr>
-        <w:spacing w:line="360" w:lineRule="auto"/>
-        <w:jc w:val="center"/>
-        <w:rPr>
-          <w:b/>
-          <w:bCs/>
-        </w:rPr>
-      </w:pPr>
-    </w:p>
-    <w:p>
-      <w:pPr>
-        <w:spacing w:line="360" w:lineRule="auto"/>
-        <w:jc w:val="center"/>
-        <w:rPr>
-          <w:b/>
-          <w:bCs/>
-        </w:rPr>
-      </w:pPr>
-    </w:p>
-    <w:p>
-      <w:pPr>
-        <w:spacing w:line="360" w:lineRule="auto"/>
-        <w:jc w:val="center"/>
-        <w:rPr>
-          <w:b/>
-          <w:bCs/>
-        </w:rPr>
-      </w:pPr>
-    </w:p>
-    <w:p>
-      <w:pPr>
-        <w:spacing w:line="360" w:lineRule="auto"/>
-        <w:jc w:val="center"/>
-        <w:rPr>
-          <w:b/>
-          <w:bCs/>
-        </w:rPr>
-      </w:pPr>
-    </w:p>
-    <w:p>
-      <w:pPr>
-        <w:spacing w:line="360" w:lineRule="auto"/>
-        <w:jc w:val="center"/>
-        <w:rPr>
-          <w:b/>
-          <w:bCs/>
-        </w:rPr>
-      </w:pPr>
-    </w:p>
-    <w:p>
-      <w:pPr>
-        <w:spacing w:line="360" w:lineRule="auto"/>
-        <w:jc w:val="center"/>
-        <w:rPr>
-          <w:b/>
-          <w:bCs/>
-        </w:rPr>
-      </w:pPr>
-      <w:r>
-        <w:rPr>
-          <w:b/>
-          <w:bCs/>
-        </w:rPr>
-        <w:t>Plan De Calidad</w:t>
-      </w:r>
-    </w:p>
-    <w:p>
-      <w:pPr>
-        <w:spacing w:line="360" w:lineRule="auto"/>
-        <w:jc w:val="both"/>
-      </w:pPr>
-      <w:r>
-        <w:t>El siguiente plan de calidad se realiza para verificar el proceso que garantiza la calidad del proyecto</w:t>
-      </w:r>
-      <w:r>
-        <w:t xml:space="preserve">, ayudando a mejorar </w:t>
-      </w:r>
-      <w:r>
-        <w:tab/>
-      </w:r>
+        <w:t>Capacidad que debe tener el software para dar los resultados debidos, acordando las debidas necesidades.</w:t>
+      </w:r>
+    </w:p>
+    <w:p>
+      <w:pPr>
+        <w:spacing w:line="360" w:lineRule="auto"/>
+        <w:jc w:val="both"/>
+      </w:pPr>
+      <w:r>
+        <w:rPr>
+          <w:b/>
+          <w:bCs/>
+        </w:rPr>
+        <w:t>Inter operatividad</w:t>
+      </w:r>
+      <w:r>
+        <w:rPr>
+          <w:b/>
+          <w:bCs/>
+        </w:rPr>
+        <w:t>:</w:t>
+      </w:r>
+      <w:r>
+        <w:t xml:space="preserve"> Capacidad que debe tener el software para funcionar en diferentes sistemas o navegadores, tener la funcionalidad correctamente sin generar errores. </w:t>
+      </w:r>
+    </w:p>
+    <w:p>
+      <w:pPr>
+        <w:spacing w:line="360" w:lineRule="auto"/>
+        <w:jc w:val="both"/>
+      </w:pPr>
+      <w:r>
+        <w:rPr>
+          <w:b/>
+          <w:bCs/>
+        </w:rPr>
+        <w:t>Seguridad de acceso:</w:t>
+      </w:r>
+      <w:r>
+        <w:t xml:space="preserve"> Capacidad obligatoria que debe tener el software para proteger todos los datos personales, para bloquear el acceso en caso de que terceras personas quieran acceder al sistema de manera ilícita.</w:t>
+      </w:r>
+    </w:p>
+    <w:p>
+      <w:pPr>
+        <w:spacing w:line="360" w:lineRule="auto"/>
+        <w:jc w:val="both"/>
+      </w:pPr>
+      <w:r>
+        <w:rPr>
+          <w:b/>
+          <w:bCs/>
+        </w:rPr>
+        <w:t>Cumplimiento funcional:</w:t>
+      </w:r>
+      <w:r>
+        <w:t xml:space="preserve"> El software debe estar en facultad de </w:t>
+      </w:r>
+      <w:r>
+        <w:t>cumplir</w:t>
+      </w:r>
+      <w:r>
+        <w:t xml:space="preserve"> todas las normas generadas, de adaptarse a las leyes generales, generando una buena fiabilidad y funcionalidad. </w:t>
+      </w:r>
+    </w:p>
+    <w:p>
+      <w:pPr>
+        <w:spacing w:line="360" w:lineRule="auto"/>
+        <w:jc w:val="both"/>
+      </w:pPr>
+    </w:p>
+    <w:p>
+      <w:pPr>
+        <w:spacing w:line="360" w:lineRule="auto"/>
+        <w:jc w:val="both"/>
+      </w:pPr>
+    </w:p>
+    <w:p>
+      <w:pPr>
+        <w:spacing w:line="360" w:lineRule="auto"/>
+        <w:jc w:val="both"/>
+      </w:pPr>
+    </w:p>
+    <w:p>
+      <w:pPr>
+        <w:spacing w:line="360" w:lineRule="auto"/>
+        <w:jc w:val="both"/>
+      </w:pPr>
+    </w:p>
+    <w:p>
+      <w:pPr>
+        <w:spacing w:line="360" w:lineRule="auto"/>
+        <w:jc w:val="both"/>
+      </w:pPr>
+    </w:p>
+    <w:p>
+      <w:pPr>
+        <w:spacing w:line="360" w:lineRule="auto"/>
+        <w:jc w:val="both"/>
+      </w:pPr>
+    </w:p>
+    <w:p>
+      <w:pPr>
+        <w:spacing w:line="360" w:lineRule="auto"/>
+        <w:jc w:val="both"/>
+      </w:pPr>
+    </w:p>
+    <w:p>
+      <w:pPr>
+        <w:spacing w:line="360" w:lineRule="auto"/>
+        <w:jc w:val="both"/>
+      </w:pPr>
+    </w:p>
+    <w:p>
+      <w:pPr>
+        <w:spacing w:line="360" w:lineRule="auto"/>
+        <w:jc w:val="both"/>
+      </w:pPr>
+      <w:r>
+        <w:rPr>
+          <w:b/>
+          <w:bCs/>
+        </w:rPr>
+        <w:t>Implementación:</w:t>
+      </w:r>
+      <w:r>
+        <w:t xml:space="preserve"> En este caso la implementación la llevamos a cabo a partir de la fecha la cual se le entrega en producto al cliente en el cual se le mostrará al administrador de la tienda como el ya mencionado administrador va a controlar el aplicativo y como se le llevará su respectivo seguimiento por parte de los desarrolladores y si el aplicativo presenta alguna falla </w:t>
+      </w:r>
+      <w:r>
+        <w:t>cómo</w:t>
+      </w:r>
+      <w:r>
+        <w:t xml:space="preserve"> </w:t>
+      </w:r>
+      <w:r>
+        <w:t>funcionará</w:t>
+      </w:r>
+      <w:r>
+        <w:t xml:space="preserve"> la garantía de este.</w:t>
+      </w:r>
+    </w:p>
+    <w:p>
+      <w:pPr>
+        <w:spacing w:line="360" w:lineRule="auto"/>
+        <w:jc w:val="both"/>
+      </w:pPr>
+      <w:r>
+        <w:rPr>
+          <w:b/>
+          <w:bCs/>
+        </w:rPr>
+        <w:t>Personal:</w:t>
+      </w:r>
+      <w:r>
+        <w:t xml:space="preserve"> El personal que trabajó en el aplicativo fue un equipo de 5 desarrolladores los cuales desde un principio llevaban un plan de trabajo el cual se iba implementando según el tiempo de trabajo.</w:t>
+      </w:r>
+    </w:p>
+    <w:p>
+      <w:pPr>
+        <w:spacing w:line="360" w:lineRule="auto"/>
+        <w:jc w:val="both"/>
+      </w:pPr>
+      <w:r>
+        <w:rPr>
+          <w:b/>
+          <w:bCs/>
+        </w:rPr>
+        <w:t xml:space="preserve">Capacitación: </w:t>
+      </w:r>
+      <w:r>
+        <w:t>Las capacitaciones se van a implementar presencialmente en las cuales se le mostrará (</w:t>
+      </w:r>
+      <w:r>
+        <w:t>enseñará</w:t>
+      </w:r>
+      <w:r>
+        <w:t xml:space="preserve">) al administrador </w:t>
+      </w:r>
+      <w:r>
+        <w:t>cómo</w:t>
+      </w:r>
+      <w:r>
+        <w:t xml:space="preserve"> </w:t>
+      </w:r>
+      <w:r>
+        <w:t>funcionará</w:t>
+      </w:r>
+      <w:r>
+        <w:t xml:space="preserve"> el aplicativo y también se le </w:t>
+      </w:r>
+      <w:r>
+        <w:t>enseñará</w:t>
+      </w:r>
+      <w:r>
+        <w:t xml:space="preserve"> a un parte de los usuarios </w:t>
+      </w:r>
+      <w:r>
+        <w:t>cómo</w:t>
+      </w:r>
+      <w:r>
+        <w:t xml:space="preserve"> será el ingreso al aplicativo etc.</w:t>
+      </w:r>
+    </w:p>
+    <w:p>
+      <w:pPr>
+        <w:spacing w:line="360" w:lineRule="auto"/>
+        <w:jc w:val="both"/>
+      </w:pPr>
+      <w:r>
+        <w:rPr>
+          <w:b/>
+          <w:bCs/>
+        </w:rPr>
+        <w:t>Cambios en la empresa:</w:t>
+      </w:r>
+      <w:r>
+        <w:t xml:space="preserve"> La empresa va a tener su respectivo cambio ya que va a pasar de llevar todos sus registros en papel o manualmente ya el aplicativo le permitirá llevar un orden y el cual se también le permite revisar todas sus ventas realizadas.</w:t>
+      </w:r>
+    </w:p>
+    <w:p>
+      <w:pPr>
+        <w:spacing w:line="360" w:lineRule="auto"/>
+        <w:jc w:val="both"/>
+      </w:pPr>
+      <w:r>
+        <w:rPr>
+          <w:b/>
+          <w:bCs/>
+        </w:rPr>
+        <w:t>Auditoría</w:t>
+      </w:r>
+      <w:r>
+        <w:rPr>
+          <w:b/>
+          <w:bCs/>
+        </w:rPr>
+        <w:t xml:space="preserve"> interna:</w:t>
+      </w:r>
+      <w:r>
+        <w:t xml:space="preserve"> Las auditorías internas de nuestro aplicativo las llevaremos a cabo respectivamente como quedó registrado en la garantía en la cual se le muestra al administrador cada cuando se va a realizar esa revisión y si se presentan fallos en el aplicativo como se debe de reportar tal fallo y como se va a llevar a cabo el corregimiento de estos fallos.</w:t>
+      </w:r>
+    </w:p>
+    <w:p>
+      <w:pPr>
+        <w:spacing w:line="360" w:lineRule="auto"/>
+        <w:jc w:val="both"/>
+      </w:pPr>
+    </w:p>
+    <w:p>
+      <w:pPr>
+        <w:spacing w:line="360" w:lineRule="auto"/>
+        <w:ind w:left="0"/>
+        <w:jc w:val="both"/>
+      </w:pPr>
     </w:p>
     <w:sectPr>
-      <w:headerReference w:type="default" r:id="rId10"/>
+      <w:headerReference w:type="default" r:id="rId11"/>
       <w:pgSz w:w="11906" w:h="16838" w:code="9"/>
       <w:pgMar w:top="720" w:right="720" w:bottom="720" w:left="720" w:header="720" w:footer="720" w:gutter="0"/>
       <w:cols w:space="720"/>
@@ -982,6 +1584,293 @@
     </w:r>
   </w:p>
 </w:hdr>
+</file>
+
+<file path=word/numbering.xml><?xml version="1.0" encoding="utf-8"?>
+<w:numbering xmlns:wpc="http://schemas.microsoft.com/office/word/2010/wordprocessingCanvas" xmlns:cx="http://schemas.microsoft.com/office/drawing/2014/chartex" xmlns:cx1="http://schemas.microsoft.com/office/drawing/2015/9/8/chartex" xmlns:cx2="http://schemas.microsoft.com/office/drawing/2015/10/21/chartex" xmlns:cx3="http://schemas.microsoft.com/office/drawing/2016/5/9/chartex" xmlns:cx4="http://schemas.microsoft.com/office/drawing/2016/5/10/chartex" xmlns:cx5="http://schemas.microsoft.com/office/drawing/2016/5/11/chartex" xmlns:cx6="http://schemas.microsoft.com/office/drawing/2016/5/12/chartex" xmlns:cx7="http://schemas.microsoft.com/office/drawing/2016/5/13/chartex" xmlns:cx8="http://schemas.microsoft.com/office/drawing/2016/5/14/chartex" xmlns:mc="http://schemas.openxmlformats.org/markup-compatibility/2006" xmlns:aink="http://schemas.microsoft.com/office/drawing/2016/ink" xmlns:am3d="http://schemas.microsoft.com/office/drawing/2017/model3d" xmlns:o="urn:schemas-microsoft-com:office:office" xmlns:r="http://schemas.openxmlformats.org/officeDocument/2006/relationships" xmlns:m="http://schemas.openxmlformats.org/officeDocument/2006/math" xmlns:v="urn:schemas-microsoft-com:vml" xmlns:wp14="http://schemas.microsoft.com/office/word/2010/wordprocessingDrawing" xmlns:wp="http://schemas.openxmlformats.org/drawingml/2006/wordprocessingDrawing" xmlns:w10="urn:schemas-microsoft-com:office:word" xmlns:w="http://schemas.openxmlformats.org/wordprocessingml/2006/main" xmlns:w14="http://schemas.microsoft.com/office/word/2010/wordml" xmlns:w15="http://schemas.microsoft.com/office/word/2012/wordml" xmlns:w16cex="http://schemas.microsoft.com/office/word/2018/wordml/cex" xmlns:w16cid="http://schemas.microsoft.com/office/word/2016/wordml/cid" xmlns:w16="http://schemas.microsoft.com/office/word/2018/wordml" xmlns:w16se="http://schemas.microsoft.com/office/word/2015/wordml/symex" xmlns:wpg="http://schemas.microsoft.com/office/word/2010/wordprocessingGroup" xmlns:wpi="http://schemas.microsoft.com/office/word/2010/wordprocessingInk" xmlns:wne="http://schemas.microsoft.com/office/word/2006/wordml" xmlns:wps="http://schemas.microsoft.com/office/word/2010/wordprocessingShape" mc:Ignorable="w14 w15 w16se w16cid w16 w16cex wp14">
+  <w:abstractNum w:abstractNumId="0" w15:restartNumberingAfterBreak="0">
+    <w:nsid w:val="18C8562A"/>
+    <w:multiLevelType w:val="hybridMultilevel"/>
+    <w:tmpl w:val="4C34EDD0"/>
+    <w:lvl w:ilvl="0" w:tplc="EFE614A4">
+      <w:start w:val="1"/>
+      <w:numFmt w:val="decimal"/>
+      <w:lvlText w:val="%1."/>
+      <w:lvlJc w:val="left"/>
+      <w:pPr>
+        <w:ind w:left="1800" w:hanging="360"/>
+      </w:pPr>
+      <w:rPr>
+        <w:rFonts w:hint="default"/>
+        <w:b/>
+        <w:bCs/>
+      </w:rPr>
+    </w:lvl>
+    <w:lvl w:ilvl="1" w:tplc="0C0A0019" w:tentative="1">
+      <w:start w:val="1"/>
+      <w:numFmt w:val="lowerLetter"/>
+      <w:lvlText w:val="%2."/>
+      <w:lvlJc w:val="left"/>
+      <w:pPr>
+        <w:ind w:left="2520" w:hanging="360"/>
+      </w:pPr>
+    </w:lvl>
+    <w:lvl w:ilvl="2" w:tplc="0C0A001B" w:tentative="1">
+      <w:start w:val="1"/>
+      <w:numFmt w:val="lowerRoman"/>
+      <w:lvlText w:val="%3."/>
+      <w:lvlJc w:val="right"/>
+      <w:pPr>
+        <w:ind w:left="3240" w:hanging="180"/>
+      </w:pPr>
+    </w:lvl>
+    <w:lvl w:ilvl="3" w:tplc="0C0A000F" w:tentative="1">
+      <w:start w:val="1"/>
+      <w:numFmt w:val="decimal"/>
+      <w:lvlText w:val="%4."/>
+      <w:lvlJc w:val="left"/>
+      <w:pPr>
+        <w:ind w:left="3960" w:hanging="360"/>
+      </w:pPr>
+    </w:lvl>
+    <w:lvl w:ilvl="4" w:tplc="0C0A0019" w:tentative="1">
+      <w:start w:val="1"/>
+      <w:numFmt w:val="lowerLetter"/>
+      <w:lvlText w:val="%5."/>
+      <w:lvlJc w:val="left"/>
+      <w:pPr>
+        <w:ind w:left="4680" w:hanging="360"/>
+      </w:pPr>
+    </w:lvl>
+    <w:lvl w:ilvl="5" w:tplc="0C0A001B" w:tentative="1">
+      <w:start w:val="1"/>
+      <w:numFmt w:val="lowerRoman"/>
+      <w:lvlText w:val="%6."/>
+      <w:lvlJc w:val="right"/>
+      <w:pPr>
+        <w:ind w:left="5400" w:hanging="180"/>
+      </w:pPr>
+    </w:lvl>
+    <w:lvl w:ilvl="6" w:tplc="0C0A000F" w:tentative="1">
+      <w:start w:val="1"/>
+      <w:numFmt w:val="decimal"/>
+      <w:lvlText w:val="%7."/>
+      <w:lvlJc w:val="left"/>
+      <w:pPr>
+        <w:ind w:left="6120" w:hanging="360"/>
+      </w:pPr>
+    </w:lvl>
+    <w:lvl w:ilvl="7" w:tplc="0C0A0019" w:tentative="1">
+      <w:start w:val="1"/>
+      <w:numFmt w:val="lowerLetter"/>
+      <w:lvlText w:val="%8."/>
+      <w:lvlJc w:val="left"/>
+      <w:pPr>
+        <w:ind w:left="6840" w:hanging="360"/>
+      </w:pPr>
+    </w:lvl>
+    <w:lvl w:ilvl="8" w:tplc="0C0A001B" w:tentative="1">
+      <w:start w:val="1"/>
+      <w:numFmt w:val="lowerRoman"/>
+      <w:lvlText w:val="%9."/>
+      <w:lvlJc w:val="right"/>
+      <w:pPr>
+        <w:ind w:left="7560" w:hanging="180"/>
+      </w:pPr>
+    </w:lvl>
+  </w:abstractNum>
+  <w:abstractNum w:abstractNumId="1" w15:restartNumberingAfterBreak="0">
+    <w:nsid w:val="379A4EE5"/>
+    <w:multiLevelType w:val="hybridMultilevel"/>
+    <w:tmpl w:val="9E966AA8"/>
+    <w:lvl w:ilvl="0" w:tplc="304AF3A4">
+      <w:start w:val="1"/>
+      <w:numFmt w:val="decimal"/>
+      <w:lvlText w:val="%1."/>
+      <w:lvlJc w:val="left"/>
+      <w:pPr>
+        <w:ind w:left="1800" w:hanging="360"/>
+      </w:pPr>
+      <w:rPr>
+        <w:rFonts w:hint="default"/>
+        <w:b/>
+        <w:bCs/>
+      </w:rPr>
+    </w:lvl>
+    <w:lvl w:ilvl="1" w:tplc="0C0A0019" w:tentative="1">
+      <w:start w:val="1"/>
+      <w:numFmt w:val="lowerLetter"/>
+      <w:lvlText w:val="%2."/>
+      <w:lvlJc w:val="left"/>
+      <w:pPr>
+        <w:ind w:left="2520" w:hanging="360"/>
+      </w:pPr>
+    </w:lvl>
+    <w:lvl w:ilvl="2" w:tplc="0C0A001B" w:tentative="1">
+      <w:start w:val="1"/>
+      <w:numFmt w:val="lowerRoman"/>
+      <w:lvlText w:val="%3."/>
+      <w:lvlJc w:val="right"/>
+      <w:pPr>
+        <w:ind w:left="3240" w:hanging="180"/>
+      </w:pPr>
+    </w:lvl>
+    <w:lvl w:ilvl="3" w:tplc="0C0A000F" w:tentative="1">
+      <w:start w:val="1"/>
+      <w:numFmt w:val="decimal"/>
+      <w:lvlText w:val="%4."/>
+      <w:lvlJc w:val="left"/>
+      <w:pPr>
+        <w:ind w:left="3960" w:hanging="360"/>
+      </w:pPr>
+    </w:lvl>
+    <w:lvl w:ilvl="4" w:tplc="0C0A0019" w:tentative="1">
+      <w:start w:val="1"/>
+      <w:numFmt w:val="lowerLetter"/>
+      <w:lvlText w:val="%5."/>
+      <w:lvlJc w:val="left"/>
+      <w:pPr>
+        <w:ind w:left="4680" w:hanging="360"/>
+      </w:pPr>
+    </w:lvl>
+    <w:lvl w:ilvl="5" w:tplc="0C0A001B" w:tentative="1">
+      <w:start w:val="1"/>
+      <w:numFmt w:val="lowerRoman"/>
+      <w:lvlText w:val="%6."/>
+      <w:lvlJc w:val="right"/>
+      <w:pPr>
+        <w:ind w:left="5400" w:hanging="180"/>
+      </w:pPr>
+    </w:lvl>
+    <w:lvl w:ilvl="6" w:tplc="0C0A000F" w:tentative="1">
+      <w:start w:val="1"/>
+      <w:numFmt w:val="decimal"/>
+      <w:lvlText w:val="%7."/>
+      <w:lvlJc w:val="left"/>
+      <w:pPr>
+        <w:ind w:left="6120" w:hanging="360"/>
+      </w:pPr>
+    </w:lvl>
+    <w:lvl w:ilvl="7" w:tplc="0C0A0019" w:tentative="1">
+      <w:start w:val="1"/>
+      <w:numFmt w:val="lowerLetter"/>
+      <w:lvlText w:val="%8."/>
+      <w:lvlJc w:val="left"/>
+      <w:pPr>
+        <w:ind w:left="6840" w:hanging="360"/>
+      </w:pPr>
+    </w:lvl>
+    <w:lvl w:ilvl="8" w:tplc="0C0A001B" w:tentative="1">
+      <w:start w:val="1"/>
+      <w:numFmt w:val="lowerRoman"/>
+      <w:lvlText w:val="%9."/>
+      <w:lvlJc w:val="right"/>
+      <w:pPr>
+        <w:ind w:left="7560" w:hanging="180"/>
+      </w:pPr>
+    </w:lvl>
+  </w:abstractNum>
+  <w:abstractNum w:abstractNumId="2" w15:restartNumberingAfterBreak="0">
+    <w:nsid w:val="47B065E9"/>
+    <w:multiLevelType w:val="hybridMultilevel"/>
+    <w:tmpl w:val="69AE9DB8"/>
+    <w:lvl w:ilvl="0" w:tplc="384C02A6">
+      <w:start w:val="1"/>
+      <w:numFmt w:val="decimal"/>
+      <w:lvlText w:val="%1."/>
+      <w:lvlJc w:val="left"/>
+      <w:pPr>
+        <w:ind w:left="1800" w:hanging="360"/>
+      </w:pPr>
+      <w:rPr>
+        <w:rFonts w:hint="default"/>
+        <w:b/>
+        <w:bCs/>
+      </w:rPr>
+    </w:lvl>
+    <w:lvl w:ilvl="1" w:tplc="0C0A0019" w:tentative="1">
+      <w:start w:val="1"/>
+      <w:numFmt w:val="lowerLetter"/>
+      <w:lvlText w:val="%2."/>
+      <w:lvlJc w:val="left"/>
+      <w:pPr>
+        <w:ind w:left="2520" w:hanging="360"/>
+      </w:pPr>
+    </w:lvl>
+    <w:lvl w:ilvl="2" w:tplc="0C0A001B" w:tentative="1">
+      <w:start w:val="1"/>
+      <w:numFmt w:val="lowerRoman"/>
+      <w:lvlText w:val="%3."/>
+      <w:lvlJc w:val="right"/>
+      <w:pPr>
+        <w:ind w:left="3240" w:hanging="180"/>
+      </w:pPr>
+    </w:lvl>
+    <w:lvl w:ilvl="3" w:tplc="0C0A000F" w:tentative="1">
+      <w:start w:val="1"/>
+      <w:numFmt w:val="decimal"/>
+      <w:lvlText w:val="%4."/>
+      <w:lvlJc w:val="left"/>
+      <w:pPr>
+        <w:ind w:left="3960" w:hanging="360"/>
+      </w:pPr>
+    </w:lvl>
+    <w:lvl w:ilvl="4" w:tplc="0C0A0019" w:tentative="1">
+      <w:start w:val="1"/>
+      <w:numFmt w:val="lowerLetter"/>
+      <w:lvlText w:val="%5."/>
+      <w:lvlJc w:val="left"/>
+      <w:pPr>
+        <w:ind w:left="4680" w:hanging="360"/>
+      </w:pPr>
+    </w:lvl>
+    <w:lvl w:ilvl="5" w:tplc="0C0A001B" w:tentative="1">
+      <w:start w:val="1"/>
+      <w:numFmt w:val="lowerRoman"/>
+      <w:lvlText w:val="%6."/>
+      <w:lvlJc w:val="right"/>
+      <w:pPr>
+        <w:ind w:left="5400" w:hanging="180"/>
+      </w:pPr>
+    </w:lvl>
+    <w:lvl w:ilvl="6" w:tplc="0C0A000F" w:tentative="1">
+      <w:start w:val="1"/>
+      <w:numFmt w:val="decimal"/>
+      <w:lvlText w:val="%7."/>
+      <w:lvlJc w:val="left"/>
+      <w:pPr>
+        <w:ind w:left="6120" w:hanging="360"/>
+      </w:pPr>
+    </w:lvl>
+    <w:lvl w:ilvl="7" w:tplc="0C0A0019" w:tentative="1">
+      <w:start w:val="1"/>
+      <w:numFmt w:val="lowerLetter"/>
+      <w:lvlText w:val="%8."/>
+      <w:lvlJc w:val="left"/>
+      <w:pPr>
+        <w:ind w:left="6840" w:hanging="360"/>
+      </w:pPr>
+    </w:lvl>
+    <w:lvl w:ilvl="8" w:tplc="0C0A001B" w:tentative="1">
+      <w:start w:val="1"/>
+      <w:numFmt w:val="lowerRoman"/>
+      <w:lvlText w:val="%9."/>
+      <w:lvlJc w:val="right"/>
+      <w:pPr>
+        <w:ind w:left="7560" w:hanging="180"/>
+      </w:pPr>
+    </w:lvl>
+  </w:abstractNum>
+  <w:num w:numId="1">
+    <w:abstractNumId w:val="2"/>
+  </w:num>
+  <w:num w:numId="2">
+    <w:abstractNumId w:val="1"/>
+  </w:num>
+  <w:num w:numId="3">
+    <w:abstractNumId w:val="0"/>
+  </w:num>
+</w:numbering>
 </file>
 
 <file path=word/styles.xml><?xml version="1.0" encoding="utf-8"?>
@@ -1733,6 +2622,16 @@
       <w:szCs w:val="48"/>
     </w:rPr>
   </w:style>
+  <w:style w:type="paragraph" w:styleId="Prrafodelista">
+    <w:name w:val="List Paragraph"/>
+    <w:basedOn w:val="Normal"/>
+    <w:uiPriority w:val="34"/>
+    <w:semiHidden/>
+    <w:rsid w:val="006C64AE"/>
+    <w:pPr>
+      <w:contextualSpacing/>
+    </w:pPr>
+  </w:style>
 </w:styles>
 </file>
 
@@ -2007,15 +2906,6 @@
 </file>
 
 <file path=customXml/item2.xml><?xml version="1.0" encoding="utf-8"?>
-<?mso-contentType ?>
-<FormTemplates xmlns="http://schemas.microsoft.com/sharepoint/v3/contenttype/forms">
-  <Display>DocumentLibraryForm</Display>
-  <Edit>DocumentLibraryForm</Edit>
-  <New>DocumentLibraryForm</New>
-</FormTemplates>
-</file>
-
-<file path=customXml/item3.xml><?xml version="1.0" encoding="utf-8"?>
 <ct:contentTypeSchema xmlns:ct="http://schemas.microsoft.com/office/2006/metadata/contentType" xmlns:ma="http://schemas.microsoft.com/office/2006/metadata/properties/metaAttributes" ct:_="" ma:_="" ma:contentTypeName="Document" ma:contentTypeID="0x01010079F111ED35F8CC479449609E8A0923A6" ma:contentTypeVersion="12" ma:contentTypeDescription="Create a new document." ma:contentTypeScope="" ma:versionID="a8a52e8c320b9a064ae3583ae3861c92">
   <xsd:schema xmlns:xsd="http://www.w3.org/2001/XMLSchema" xmlns:xs="http://www.w3.org/2001/XMLSchema" xmlns:p="http://schemas.microsoft.com/office/2006/metadata/properties" xmlns:ns2="71af3243-3dd4-4a8d-8c0d-dd76da1f02a5" xmlns:ns3="16c05727-aa75-4e4a-9b5f-8a80a1165891" targetNamespace="http://schemas.microsoft.com/office/2006/metadata/properties" ma:root="true" ma:fieldsID="88020cb39231a0945110f9cd888b521a" ns2:_="" ns3:_="">
     <xsd:import namespace="71af3243-3dd4-4a8d-8c0d-dd76da1f02a5"/>
@@ -2236,6 +3126,15 @@
 </ct:contentTypeSchema>
 </file>
 
+<file path=customXml/item3.xml><?xml version="1.0" encoding="utf-8"?>
+<?mso-contentType ?>
+<FormTemplates xmlns="http://schemas.microsoft.com/sharepoint/v3/contenttype/forms">
+  <Display>DocumentLibraryForm</Display>
+  <Edit>DocumentLibraryForm</Edit>
+  <New>DocumentLibraryForm</New>
+</FormTemplates>
+</file>
+
 <file path=customXml/item4.xml><?xml version="1.0" encoding="utf-8"?>
 <b:Sources xmlns:b="http://schemas.openxmlformats.org/officeDocument/2006/bibliography" xmlns="http://schemas.openxmlformats.org/officeDocument/2006/bibliography" SelectedStyle="\APASixthEditionOfficeOnline.xsl" StyleName="APA" Version="6"/>
 </file>
@@ -2251,14 +3150,6 @@
 </file>
 
 <file path=customXml/itemProps2.xml><?xml version="1.0" encoding="utf-8"?>
-<ds:datastoreItem xmlns:ds="http://schemas.openxmlformats.org/officeDocument/2006/customXml" ds:itemID="{EA04023A-A2A1-445E-8B7C-04FB2DBA5906}">
-  <ds:schemaRefs>
-    <ds:schemaRef ds:uri="http://schemas.microsoft.com/sharepoint/v3/contenttype/forms"/>
-  </ds:schemaRefs>
-</ds:datastoreItem>
-</file>
-
-<file path=customXml/itemProps3.xml><?xml version="1.0" encoding="utf-8"?>
 <ds:datastoreItem xmlns:ds="http://schemas.openxmlformats.org/officeDocument/2006/customXml" ds:itemID="{62D5B660-4932-4A22-8C59-4E5235DA80D7}">
   <ds:schemaRefs>
     <ds:schemaRef ds:uri="http://schemas.microsoft.com/office/2006/metadata/contentType"/>
@@ -2277,8 +3168,16 @@
 </ds:datastoreItem>
 </file>
 
+<file path=customXml/itemProps3.xml><?xml version="1.0" encoding="utf-8"?>
+<ds:datastoreItem xmlns:ds="http://schemas.openxmlformats.org/officeDocument/2006/customXml" ds:itemID="{EA04023A-A2A1-445E-8B7C-04FB2DBA5906}">
+  <ds:schemaRefs>
+    <ds:schemaRef ds:uri="http://schemas.microsoft.com/sharepoint/v3/contenttype/forms"/>
+  </ds:schemaRefs>
+</ds:datastoreItem>
+</file>
+
 <file path=customXml/itemProps4.xml><?xml version="1.0" encoding="utf-8"?>
-<ds:datastoreItem xmlns:ds="http://schemas.openxmlformats.org/officeDocument/2006/customXml" ds:itemID="{0849D281-8C3B-43FC-B5B6-1B79BCBE4B48}">
+<ds:datastoreItem xmlns:ds="http://schemas.openxmlformats.org/officeDocument/2006/customXml" ds:itemID="{A9AB83B5-F2C5-4752-9C87-80F4F5D83CAE}">
   <ds:schemaRefs>
     <ds:schemaRef ds:uri="http://schemas.openxmlformats.org/officeDocument/2006/bibliography"/>
   </ds:schemaRefs>

</xml_diff>

<commit_message>
Create: Se Crea ISO 25000
</commit_message>
<xml_diff>
--- a/6- VI_Trimestre/01- Plan_De_Aplicación_De_Calidad/01- Plan_De_Aplicación_De_Calidad.docx
+++ b/6- VI_Trimestre/01- Plan_De_Aplicación_De_Calidad/01- Plan_De_Aplicación_De_Calidad.docx
@@ -1715,7 +1715,13 @@
         <w:t>más</w:t>
       </w:r>
       <w:r>
-        <w:t xml:space="preserve"> complejas de todo el plan, pues se requiere capacitar al personar con el nuevo plan de implementación, algunas personas de la empresa siempre se les complica aplicar los nuevos cambios por ende se debe insistir porque de lo contrario el plan no podrá funcionar. </w:t>
+        <w:t xml:space="preserve"> complejas de todo el plan, pues se requiere capacitar al </w:t>
+      </w:r>
+      <w:r>
+        <w:t>personal</w:t>
+      </w:r>
+      <w:r>
+        <w:t xml:space="preserve"> con el nuevo plan de implementación, algunas personas de la empresa siempre se les complica aplicar los nuevos cambios por ende se debe insistir porque de lo contrario el plan no podrá funcionar. </w:t>
       </w:r>
     </w:p>
     <w:p>
@@ -1894,7 +1900,13 @@
         <w:t xml:space="preserve">Certificación: </w:t>
       </w:r>
       <w:r>
-        <w:t>Por ultimo se da un debido plazo de tiempo, ya acordado, en el cual se decide si se lleva a cabo el plan o no, la empresa cierra el contrato, decide que tan eficaz fue nuestro plan de calidad.</w:t>
+        <w:t xml:space="preserve">Por </w:t>
+      </w:r>
+      <w:r>
+        <w:t>último,</w:t>
+      </w:r>
+      <w:r>
+        <w:t xml:space="preserve"> se da un debido plazo de tiempo, ya acordado, en el cual se decide si se lleva a cabo el plan o no, la empresa cierra el contrato, decide que tan eficaz fue nuestro plan de calidad.</w:t>
       </w:r>
     </w:p>
     <w:p>
@@ -2000,7 +2012,7 @@
         <w:lang w:bidi="es-ES"/>
       </w:rPr>
       <w:drawing>
-        <wp:anchor distT="0" distB="0" distL="114300" distR="114300" simplePos="0" relativeHeight="251660288" behindDoc="0" locked="0" layoutInCell="1" allowOverlap="1">
+        <wp:anchor distT="0" distB="0" distL="114300" distR="114300" simplePos="0" relativeHeight="251660288" behindDoc="0" locked="0" layoutInCell="1" allowOverlap="1" wp14:anchorId="70E78868" wp14:editId="7D68FE81">
           <wp:simplePos x="0" y="0"/>
           <wp:positionH relativeFrom="margin">
             <wp:align>left</wp:align>
@@ -2085,7 +2097,7 @@
       <mc:AlternateContent>
         <mc:Choice Requires="wpg">
           <w:drawing>
-            <wp:anchor distT="0" distB="0" distL="114300" distR="114300" simplePos="0" relativeHeight="251659264" behindDoc="1" locked="0" layoutInCell="1" allowOverlap="1" wp14:anchorId="7CFC25F5" wp14:editId="7B1CE8C3">
+            <wp:anchor distT="0" distB="0" distL="114300" distR="114300" simplePos="0" relativeHeight="251659264" behindDoc="1" locked="0" layoutInCell="1" allowOverlap="1" wp14:anchorId="3FF89D77" wp14:editId="3FBDA8C9">
               <wp:simplePos x="0" y="0"/>
               <wp:positionH relativeFrom="column">
                 <wp:posOffset>-457200</wp:posOffset>
@@ -3931,12 +3943,12 @@
 </file>
 
 <file path=customXml/item1.xml><?xml version="1.0" encoding="utf-8"?>
-<?mso-contentType ?>
-<FormTemplates xmlns="http://schemas.microsoft.com/sharepoint/v3/contenttype/forms">
-  <Display>DocumentLibraryForm</Display>
-  <Edit>DocumentLibraryForm</Edit>
-  <New>DocumentLibraryForm</New>
-</FormTemplates>
+<p:properties xmlns:p="http://schemas.microsoft.com/office/2006/metadata/properties" xmlns:xsi="http://www.w3.org/2001/XMLSchema-instance" xmlns:pc="http://schemas.microsoft.com/office/infopath/2007/PartnerControls">
+  <documentManagement>
+    <Status xmlns="71af3243-3dd4-4a8d-8c0d-dd76da1f02a5">Not started</Status>
+    <MediaServiceKeyPoints xmlns="71af3243-3dd4-4a8d-8c0d-dd76da1f02a5" xsi:nil="true"/>
+  </documentManagement>
+</p:properties>
 </file>
 
 <file path=customXml/item2.xml><?xml version="1.0" encoding="utf-8"?>
@@ -4161,12 +4173,12 @@
 </file>
 
 <file path=customXml/item3.xml><?xml version="1.0" encoding="utf-8"?>
-<p:properties xmlns:p="http://schemas.microsoft.com/office/2006/metadata/properties" xmlns:xsi="http://www.w3.org/2001/XMLSchema-instance" xmlns:pc="http://schemas.microsoft.com/office/infopath/2007/PartnerControls">
-  <documentManagement>
-    <Status xmlns="71af3243-3dd4-4a8d-8c0d-dd76da1f02a5">Not started</Status>
-    <MediaServiceKeyPoints xmlns="71af3243-3dd4-4a8d-8c0d-dd76da1f02a5" xsi:nil="true"/>
-  </documentManagement>
-</p:properties>
+<?mso-contentType ?>
+<FormTemplates xmlns="http://schemas.microsoft.com/sharepoint/v3/contenttype/forms">
+  <Display>DocumentLibraryForm</Display>
+  <Edit>DocumentLibraryForm</Edit>
+  <New>DocumentLibraryForm</New>
+</FormTemplates>
 </file>
 
 <file path=customXml/item4.xml><?xml version="1.0" encoding="utf-8"?>
@@ -4174,9 +4186,11 @@
 </file>
 
 <file path=customXml/itemProps1.xml><?xml version="1.0" encoding="utf-8"?>
-<ds:datastoreItem xmlns:ds="http://schemas.openxmlformats.org/officeDocument/2006/customXml" ds:itemID="{EA04023A-A2A1-445E-8B7C-04FB2DBA5906}">
+<ds:datastoreItem xmlns:ds="http://schemas.openxmlformats.org/officeDocument/2006/customXml" ds:itemID="{D072AD07-53A3-41FC-A530-2744C14395A4}">
   <ds:schemaRefs>
-    <ds:schemaRef ds:uri="http://schemas.microsoft.com/sharepoint/v3/contenttype/forms"/>
+    <ds:schemaRef ds:uri="http://schemas.microsoft.com/office/2006/metadata/properties"/>
+    <ds:schemaRef ds:uri="http://schemas.microsoft.com/office/infopath/2007/PartnerControls"/>
+    <ds:schemaRef ds:uri="71af3243-3dd4-4a8d-8c0d-dd76da1f02a5"/>
   </ds:schemaRefs>
 </ds:datastoreItem>
 </file>
@@ -4201,11 +4215,9 @@
 </file>
 
 <file path=customXml/itemProps3.xml><?xml version="1.0" encoding="utf-8"?>
-<ds:datastoreItem xmlns:ds="http://schemas.openxmlformats.org/officeDocument/2006/customXml" ds:itemID="{D072AD07-53A3-41FC-A530-2744C14395A4}">
+<ds:datastoreItem xmlns:ds="http://schemas.openxmlformats.org/officeDocument/2006/customXml" ds:itemID="{EA04023A-A2A1-445E-8B7C-04FB2DBA5906}">
   <ds:schemaRefs>
-    <ds:schemaRef ds:uri="http://schemas.microsoft.com/office/2006/metadata/properties"/>
-    <ds:schemaRef ds:uri="http://schemas.microsoft.com/office/infopath/2007/PartnerControls"/>
-    <ds:schemaRef ds:uri="71af3243-3dd4-4a8d-8c0d-dd76da1f02a5"/>
+    <ds:schemaRef ds:uri="http://schemas.microsoft.com/sharepoint/v3/contenttype/forms"/>
   </ds:schemaRefs>
 </ds:datastoreItem>
 </file>

</xml_diff>